<commit_message>
WIP presentation 15th November 2022
</commit_message>
<xml_diff>
--- a/Insights_BeeLoss.docx
+++ b/Insights_BeeLoss.docx
@@ -206,6 +206,97 @@
           <w:lang w:val="en-US"/>
         </w:rPr>
         <w:t xml:space="preserve"> colony losses and related beekeeping management practices in U.S. operations on an annual basis.</w:t>
+      </w:r>
+    </w:p>
+    <w:p>
+      <w:pPr>
+        <w:pBdr>
+          <w:bottom w:val="single" w:sz="6" w:space="1" w:color="auto"/>
+        </w:pBdr>
+        <w:rPr>
+          <w:lang w:val="en-US"/>
+        </w:rPr>
+      </w:pPr>
+    </w:p>
+    <w:p>
+      <w:pPr>
+        <w:rPr>
+          <w:lang w:val="en-US"/>
+        </w:rPr>
+      </w:pPr>
+    </w:p>
+    <w:p>
+      <w:r>
+        <w:t xml:space="preserve">Numero colonie inizio </w:t>
+      </w:r>
+      <w:proofErr w:type="spellStart"/>
+      <w:r>
+        <w:t>trimester</w:t>
+      </w:r>
+      <w:proofErr w:type="spellEnd"/>
+      <w:r>
+        <w:t xml:space="preserve"> = numero max </w:t>
+      </w:r>
+      <w:proofErr w:type="spellStart"/>
+      <w:r>
+        <w:t>trimester</w:t>
+      </w:r>
+      <w:proofErr w:type="spellEnd"/>
+      <w:r>
+        <w:t xml:space="preserve"> pre</w:t>
+      </w:r>
+      <w:r>
+        <w:t xml:space="preserve">cedente + </w:t>
+      </w:r>
+      <w:proofErr w:type="spellStart"/>
+      <w:r>
+        <w:t>colony</w:t>
+      </w:r>
+      <w:proofErr w:type="spellEnd"/>
+      <w:r>
+        <w:t xml:space="preserve"> </w:t>
+      </w:r>
+      <w:proofErr w:type="spellStart"/>
+      <w:r>
+        <w:t>added</w:t>
+      </w:r>
+      <w:proofErr w:type="spellEnd"/>
+      <w:r>
+        <w:t xml:space="preserve"> semestre precedente – </w:t>
+      </w:r>
+      <w:proofErr w:type="spellStart"/>
+      <w:r>
+        <w:t>colony</w:t>
+      </w:r>
+      <w:proofErr w:type="spellEnd"/>
+      <w:r>
+        <w:t xml:space="preserve"> </w:t>
+      </w:r>
+      <w:proofErr w:type="spellStart"/>
+      <w:r>
+        <w:t>lost</w:t>
+      </w:r>
+      <w:proofErr w:type="spellEnd"/>
+      <w:r>
+        <w:t xml:space="preserve"> semestre precedente.</w:t>
+      </w:r>
+    </w:p>
+    <w:p>
+      <w:r>
+        <w:t xml:space="preserve">Il tutto approssimato </w:t>
+      </w:r>
+    </w:p>
+    <w:p>
+      <w:pPr>
+        <w:pBdr>
+          <w:bottom w:val="single" w:sz="6" w:space="1" w:color="auto"/>
+        </w:pBdr>
+      </w:pPr>
+    </w:p>
+    <w:p/>
+    <w:p>
+      <w:r>
+        <w:t>Slide con US animazione: 365 e 366</w:t>
       </w:r>
     </w:p>
     <w:sectPr>

</xml_diff>

<commit_message>
new cells to try to understand the datapoints meaning
</commit_message>
<xml_diff>
--- a/Insights_BeeLoss.docx
+++ b/Insights_BeeLoss.docx
@@ -472,31 +472,380 @@
       <w:pPr>
         <w:rPr>
           <w:rStyle w:val="Collegamentoipertestuale"/>
+          <w:lang w:val="en-US"/>
         </w:rPr>
       </w:pPr>
       <w:hyperlink r:id="rId8" w:history="1">
         <w:r>
           <w:rPr>
             <w:rStyle w:val="Collegamentoipertestuale"/>
+            <w:lang w:val="en-US"/>
           </w:rPr>
           <w:t>https://beeinformed.org/take-survey/</w:t>
         </w:r>
       </w:hyperlink>
     </w:p>
     <w:p>
+      <w:pPr>
+        <w:rPr>
+          <w:lang w:val="en-US"/>
+        </w:rPr>
+      </w:pPr>
       <w:hyperlink r:id="rId9" w:history="1">
         <w:r>
           <w:rPr>
             <w:rStyle w:val="Collegamentoipertestuale"/>
+            <w:lang w:val="en-US"/>
           </w:rPr>
           <w:t>https://bip2.beeinformed.org/state_reports/</w:t>
         </w:r>
       </w:hyperlink>
     </w:p>
-    <w:p/>
-    <w:p/>
-    <w:p/>
-    <w:p/>
+    <w:p>
+      <w:pPr>
+        <w:rPr>
+          <w:lang w:val="en-US"/>
+        </w:rPr>
+      </w:pPr>
+    </w:p>
+    <w:p>
+      <w:pPr>
+        <w:rPr>
+          <w:lang w:val="en-US"/>
+        </w:rPr>
+      </w:pPr>
+      <w:r>
+        <w:rPr>
+          <w:lang w:val="en-US"/>
+        </w:rPr>
+        <w:lastRenderedPageBreak/>
+        <w:t>Download PDF with features description:</w:t>
+      </w:r>
+    </w:p>
+    <w:p>
+      <w:pPr>
+        <w:rPr>
+          <w:lang w:val="en-US"/>
+        </w:rPr>
+      </w:pPr>
+      <w:hyperlink r:id="rId10" w:history="1">
+        <w:r>
+          <w:rPr>
+            <w:rStyle w:val="Collegamentoipertestuale"/>
+            <w:lang w:val="en-US"/>
+          </w:rPr>
+          <w:t>https://usda.library.cornell.edu/concern/publications/rn301137d?locale=en</w:t>
+        </w:r>
+      </w:hyperlink>
+    </w:p>
+    <w:p>
+      <w:pPr>
+        <w:rPr>
+          <w:lang w:val="en-US"/>
+        </w:rPr>
+      </w:pPr>
+    </w:p>
+    <w:p>
+      <w:pPr>
+        <w:rPr>
+          <w:lang w:val="en-US"/>
+        </w:rPr>
+      </w:pPr>
+      <w:r>
+        <w:rPr>
+          <w:lang w:val="en-US"/>
+        </w:rPr>
+        <w:t>National Honey Reports:</w:t>
+      </w:r>
+    </w:p>
+    <w:p>
+      <w:pPr>
+        <w:rPr>
+          <w:lang w:val="en-US"/>
+        </w:rPr>
+      </w:pPr>
+      <w:hyperlink r:id="rId11" w:history="1">
+        <w:r>
+          <w:rPr>
+            <w:rStyle w:val="Collegamentoipertestuale"/>
+            <w:lang w:val="en-US"/>
+          </w:rPr>
+          <w:t>https://usda.library.cornell.edu/concern/publications/m613mx60p?locale=en</w:t>
+        </w:r>
+      </w:hyperlink>
+    </w:p>
+    <w:p>
+      <w:pPr>
+        <w:rPr>
+          <w:lang w:val="en-US"/>
+        </w:rPr>
+      </w:pPr>
+    </w:p>
+    <w:p>
+      <w:pPr>
+        <w:rPr>
+          <w:lang w:val="en-US"/>
+        </w:rPr>
+      </w:pPr>
+    </w:p>
+    <w:p>
+      <w:pPr>
+        <w:pBdr>
+          <w:bottom w:val="single" w:sz="6" w:space="1" w:color="auto"/>
+        </w:pBdr>
+        <w:rPr>
+          <w:lang w:val="en-US"/>
+        </w:rPr>
+      </w:pPr>
+    </w:p>
+    <w:p>
+      <w:pPr>
+        <w:rPr>
+          <w:lang w:val="en-US"/>
+        </w:rPr>
+      </w:pPr>
+    </w:p>
+    <w:p>
+      <w:pPr>
+        <w:rPr>
+          <w:b/>
+          <w:bCs/>
+          <w:color w:val="FF0000"/>
+          <w:lang w:val="en-US"/>
+        </w:rPr>
+      </w:pPr>
+      <w:r>
+        <w:rPr>
+          <w:b/>
+          <w:bCs/>
+          <w:color w:val="FF0000"/>
+          <w:lang w:val="en-US"/>
+        </w:rPr>
+        <w:t>From PDF USDA “</w:t>
+      </w:r>
+      <w:proofErr w:type="gramStart"/>
+      <w:r>
+        <w:rPr>
+          <w:b/>
+          <w:bCs/>
+          <w:color w:val="FF0000"/>
+          <w:lang w:val="en-US"/>
+        </w:rPr>
+        <w:t>Honey Bee</w:t>
+      </w:r>
+      <w:proofErr w:type="gramEnd"/>
+      <w:r>
+        <w:rPr>
+          <w:b/>
+          <w:bCs/>
+          <w:color w:val="FF0000"/>
+          <w:lang w:val="en-US"/>
+        </w:rPr>
+        <w:t xml:space="preserve"> Colonies”</w:t>
+      </w:r>
+    </w:p>
+    <w:p>
+      <w:pPr>
+        <w:rPr>
+          <w:b/>
+          <w:bCs/>
+          <w:lang w:val="en-US"/>
+        </w:rPr>
+      </w:pPr>
+    </w:p>
+    <w:p>
+      <w:pPr>
+        <w:rPr>
+          <w:b/>
+          <w:bCs/>
+          <w:lang w:val="en-US"/>
+        </w:rPr>
+      </w:pPr>
+      <w:r>
+        <w:rPr>
+          <w:b/>
+          <w:bCs/>
+          <w:lang w:val="en-US"/>
+        </w:rPr>
+        <w:t>Features Interpretation</w:t>
+      </w:r>
+    </w:p>
+    <w:p>
+      <w:pPr>
+        <w:rPr>
+          <w:b/>
+          <w:bCs/>
+          <w:lang w:val="en-US"/>
+        </w:rPr>
+      </w:pPr>
+    </w:p>
+    <w:p>
+      <w:pPr>
+        <w:rPr>
+          <w:lang w:val="en-US"/>
+        </w:rPr>
+      </w:pPr>
+      <w:r>
+        <w:rPr>
+          <w:lang w:val="en-US"/>
+        </w:rPr>
+        <w:t>Added colonies: A new or replacement, surviving colony that was either created or purchased whole by an operation.</w:t>
+      </w:r>
+    </w:p>
+    <w:p>
+      <w:pPr>
+        <w:rPr>
+          <w:lang w:val="en-US"/>
+        </w:rPr>
+      </w:pPr>
+    </w:p>
+    <w:p>
+      <w:pPr>
+        <w:rPr>
+          <w:lang w:val="en-US"/>
+        </w:rPr>
+      </w:pPr>
+      <w:r>
+        <w:rPr>
+          <w:lang w:val="en-US"/>
+        </w:rPr>
+        <w:t xml:space="preserve">Colony: A hive </w:t>
+      </w:r>
+      <w:r>
+        <w:rPr>
+          <w:lang w:val="en-US"/>
+        </w:rPr>
+        <w:t>(=</w:t>
+      </w:r>
+      <w:proofErr w:type="spellStart"/>
+      <w:r>
+        <w:rPr>
+          <w:lang w:val="en-US"/>
+        </w:rPr>
+        <w:t>alveare</w:t>
+      </w:r>
+      <w:proofErr w:type="spellEnd"/>
+      <w:r>
+        <w:rPr>
+          <w:lang w:val="en-US"/>
+        </w:rPr>
+        <w:t xml:space="preserve">) </w:t>
+      </w:r>
+      <w:r>
+        <w:rPr>
+          <w:lang w:val="en-US"/>
+        </w:rPr>
+        <w:t xml:space="preserve">containing a queen </w:t>
+      </w:r>
+      <w:proofErr w:type="gramStart"/>
+      <w:r>
+        <w:rPr>
+          <w:lang w:val="en-US"/>
+        </w:rPr>
+        <w:t>honey bee</w:t>
+      </w:r>
+      <w:proofErr w:type="gramEnd"/>
+      <w:r>
+        <w:rPr>
+          <w:lang w:val="en-US"/>
+        </w:rPr>
+        <w:t xml:space="preserve"> and attendant worker bees and/or drone bees.</w:t>
+      </w:r>
+    </w:p>
+    <w:p>
+      <w:pPr>
+        <w:rPr>
+          <w:lang w:val="en-US"/>
+        </w:rPr>
+      </w:pPr>
+    </w:p>
+    <w:p>
+      <w:pPr>
+        <w:rPr>
+          <w:lang w:val="en-US"/>
+        </w:rPr>
+      </w:pPr>
+      <w:r>
+        <w:rPr>
+          <w:lang w:val="en-US"/>
+        </w:rPr>
+        <w:t xml:space="preserve">Colony Collapse Disorder (CCD) criteria: Colonies reported as being lost due to CCD must have fully met four criteria: 1) Little to no build-up of dead bees in the hive or at the hive entrance 2) Rapid loss of adult </w:t>
+      </w:r>
+      <w:proofErr w:type="gramStart"/>
+      <w:r>
+        <w:rPr>
+          <w:lang w:val="en-US"/>
+        </w:rPr>
+        <w:t>honey bee</w:t>
+      </w:r>
+      <w:proofErr w:type="gramEnd"/>
+      <w:r>
+        <w:rPr>
+          <w:lang w:val="en-US"/>
+        </w:rPr>
+        <w:t xml:space="preserve"> population despite the presence of queen, capped brood, and food reserves 3) Absence or delayed robbing of the food reserves 4) Loss not attributable to varroa or </w:t>
+      </w:r>
+      <w:proofErr w:type="spellStart"/>
+      <w:r>
+        <w:rPr>
+          <w:lang w:val="en-US"/>
+        </w:rPr>
+        <w:t>nosema</w:t>
+      </w:r>
+      <w:proofErr w:type="spellEnd"/>
+      <w:r>
+        <w:rPr>
+          <w:lang w:val="en-US"/>
+        </w:rPr>
+        <w:t xml:space="preserve"> loads. Colonies lost due to CCD were collected on a quarterly basis for operations with five or more colonies.</w:t>
+      </w:r>
+    </w:p>
+    <w:p>
+      <w:pPr>
+        <w:rPr>
+          <w:lang w:val="en-US"/>
+        </w:rPr>
+      </w:pPr>
+    </w:p>
+    <w:p>
+      <w:pPr>
+        <w:rPr>
+          <w:lang w:val="en-US"/>
+        </w:rPr>
+      </w:pPr>
+      <w:r>
+        <w:rPr>
+          <w:lang w:val="en-US"/>
+        </w:rPr>
+        <w:t>Lost colony: A completely failed colony, loss of most workers, and possibly the queen. Colony is no longer viable</w:t>
+      </w:r>
+      <w:r>
+        <w:rPr>
+          <w:lang w:val="en-US"/>
+        </w:rPr>
+        <w:t xml:space="preserve"> (=</w:t>
+      </w:r>
+      <w:proofErr w:type="spellStart"/>
+      <w:r>
+        <w:rPr>
+          <w:lang w:val="en-US"/>
+        </w:rPr>
+        <w:t>sostenibile</w:t>
+      </w:r>
+      <w:proofErr w:type="spellEnd"/>
+      <w:r>
+        <w:rPr>
+          <w:lang w:val="en-US"/>
+        </w:rPr>
+        <w:t>)</w:t>
+      </w:r>
+      <w:r>
+        <w:rPr>
+          <w:lang w:val="en-US"/>
+        </w:rPr>
+        <w:t>. Sometimes referred to as a dead out.</w:t>
+      </w:r>
+    </w:p>
     <w:sectPr>
       <w:pgSz w:w="11906" w:h="16838"/>
       <w:pgMar w:top="1417" w:right="1134" w:bottom="1134" w:left="1134" w:header="708" w:footer="708" w:gutter="0"/>
@@ -952,6 +1301,18 @@
       <w:shd w:val="clear" w:color="auto" w:fill="E1DFDD"/>
     </w:rPr>
   </w:style>
+  <w:style w:type="character" w:styleId="Collegamentovisitato">
+    <w:name w:val="FollowedHyperlink"/>
+    <w:basedOn w:val="Carpredefinitoparagrafo"/>
+    <w:uiPriority w:val="99"/>
+    <w:semiHidden/>
+    <w:unhideWhenUsed/>
+    <w:rsid w:val="00CB5E24"/>
+    <w:rPr>
+      <w:color w:val="954F72" w:themeColor="followedHyperlink"/>
+      <w:u w:val="single"/>
+    </w:rPr>
+  </w:style>
 </w:styles>
 </file>
 

</xml_diff>